<commit_message>
Added PDF versions of the documents.
</commit_message>
<xml_diff>
--- a/Activity-Template_-Project-Proposal.docx
+++ b/Activity-Template_-Project-Proposal.docx
@@ -54,7 +54,7 @@
         <w:ind w:left="720"/>
       </w:pPr>
       <w:r>
-        <w:t>The purpose of this project is to develop a model that can accurately forecast the cost of a rider's trip using regression and machine learning techniques. This will allow riders to have an estimate of their fare before they even start their journey.</w:t>
+        <w:t>The objective of this project is to create a precise forecast model for predicting the cost of a rider's trip through regression and machine learning techniques. This will provide riders with a fare estimate before they embark on their journey.</w:t>
       </w:r>
     </w:p>
     <w:p/>
@@ -558,12 +558,21 @@
                 <w:highlight w:val="yellow"/>
               </w:rPr>
             </w:pPr>
-            <w:r>
-              <w:rPr>
-                <w:sz w:val="16"/>
-                <w:szCs w:val="16"/>
-              </w:rPr>
-              <w:t>Uli King — Senior Project Manager</w:t>
+            <w:proofErr w:type="spellStart"/>
+            <w:r>
+              <w:rPr>
+                <w:sz w:val="16"/>
+                <w:szCs w:val="16"/>
+              </w:rPr>
+              <w:t>Uli</w:t>
+            </w:r>
+            <w:proofErr w:type="spellEnd"/>
+            <w:r>
+              <w:rPr>
+                <w:sz w:val="16"/>
+                <w:szCs w:val="16"/>
+              </w:rPr>
+              <w:t xml:space="preserve"> King — Senior Project Manager</w:t>
             </w:r>
           </w:p>
         </w:tc>
@@ -1242,8 +1251,17 @@
                 <w:sz w:val="16"/>
                 <w:szCs w:val="16"/>
               </w:rPr>
-              <w:t>Check for missing values</w:t>
-            </w:r>
+              <w:t xml:space="preserve">Check for missing </w:t>
+            </w:r>
+            <w:proofErr w:type="gramStart"/>
+            <w:r>
+              <w:rPr>
+                <w:sz w:val="16"/>
+                <w:szCs w:val="16"/>
+              </w:rPr>
+              <w:t>values</w:t>
+            </w:r>
+            <w:proofErr w:type="gramEnd"/>
           </w:p>
           <w:p>
             <w:pPr>
@@ -1271,6 +1289,7 @@
               </w:rPr>
               <w:t xml:space="preserve">Identify </w:t>
             </w:r>
+            <w:proofErr w:type="gramStart"/>
             <w:r>
               <w:rPr>
                 <w:sz w:val="16"/>
@@ -1278,6 +1297,7 @@
               </w:rPr>
               <w:t>outliers</w:t>
             </w:r>
+            <w:proofErr w:type="gramEnd"/>
           </w:p>
           <w:p>
             <w:pPr>
@@ -1595,12 +1615,21 @@
                 <w:highlight w:val="yellow"/>
               </w:rPr>
             </w:pPr>
-            <w:r>
-              <w:rPr>
-                <w:sz w:val="16"/>
-                <w:szCs w:val="16"/>
-              </w:rPr>
-              <w:t>Uli King — Senior Project Manager</w:t>
+            <w:proofErr w:type="spellStart"/>
+            <w:r>
+              <w:rPr>
+                <w:sz w:val="16"/>
+                <w:szCs w:val="16"/>
+              </w:rPr>
+              <w:t>Uli</w:t>
+            </w:r>
+            <w:proofErr w:type="spellEnd"/>
+            <w:r>
+              <w:rPr>
+                <w:sz w:val="16"/>
+                <w:szCs w:val="16"/>
+              </w:rPr>
+              <w:t xml:space="preserve"> King — Senior Project Manager</w:t>
             </w:r>
           </w:p>
         </w:tc>

</xml_diff>